<commit_message>
Added change on focus fron <br> to /n on textareas
</commit_message>
<xml_diff>
--- a/Report.docx
+++ b/Report.docx
@@ -629,7 +629,21 @@
                 <w:sz w:val="20"/>
                 <w:szCs w:val="20"/>
               </w:rPr>
-              <w:t xml:space="preserve"> was generated using AI Prompt. The prompt was the following…</w:t>
+              <w:t xml:space="preserve"> was generated using AI Prompt</w:t>
+            </w:r>
+            <w:r>
+              <w:rPr>
+                <w:sz w:val="20"/>
+                <w:szCs w:val="20"/>
+              </w:rPr>
+              <w:t xml:space="preserve"> using ChatGPT</w:t>
+            </w:r>
+            <w:r>
+              <w:rPr>
+                <w:sz w:val="20"/>
+                <w:szCs w:val="20"/>
+              </w:rPr>
+              <w:t>. The prompt was the following…</w:t>
             </w:r>
           </w:p>
           <w:p>

</xml_diff>